<commit_message>
Update mensaje de correos
</commit_message>
<xml_diff>
--- a/attachments/Certificacion_TIC_Completo.docx
+++ b/attachments/Certificacion_TIC_Completo.docx
@@ -445,6 +445,66 @@
           <w:lang w:val="es-EC"/>
         </w:rPr>
         <w:t>,</w:t>
+      </w:r>
+      <w:r>
+        <w:rPr>
+          <w:rFonts w:ascii="Century Gothic" w:hAnsi="Century Gothic" w:cs="Century Gothic"/>
+          <w:color w:val="000000"/>
+          <w:sz w:val="20"/>
+          <w:szCs w:val="20"/>
+          <w:lang w:val="es-EC"/>
+        </w:rPr>
+        <w:t xml:space="preserve"> </w:t>
+      </w:r>
+      <w:r>
+        <w:rPr>
+          <w:rFonts w:ascii="Century Gothic" w:hAnsi="Century Gothic" w:cs="Century Gothic"/>
+          <w:color w:val="000000"/>
+          <w:sz w:val="20"/>
+          <w:szCs w:val="20"/>
+          <w:lang w:val="es-EC"/>
+        </w:rPr>
+        <w:fldChar w:fldCharType="begin"/>
+      </w:r>
+      <w:r>
+        <w:rPr>
+          <w:rFonts w:ascii="Century Gothic" w:hAnsi="Century Gothic" w:cs="Century Gothic"/>
+          <w:color w:val="000000"/>
+          <w:sz w:val="20"/>
+          <w:szCs w:val="20"/>
+          <w:lang w:val="es-EC"/>
+        </w:rPr>
+        <w:instrText xml:space="preserve"> FILLIN  ${auxiliar}  \* MERGEFORMAT </w:instrText>
+      </w:r>
+      <w:r>
+        <w:rPr>
+          <w:rFonts w:ascii="Century Gothic" w:hAnsi="Century Gothic" w:cs="Century Gothic"/>
+          <w:color w:val="000000"/>
+          <w:sz w:val="20"/>
+          <w:szCs w:val="20"/>
+          <w:lang w:val="es-EC"/>
+        </w:rPr>
+        <w:fldChar w:fldCharType="separate"/>
+      </w:r>
+      <w:r>
+        <w:rPr>
+          <w:rFonts w:ascii="Century Gothic" w:hAnsi="Century Gothic" w:cs="Century Gothic"/>
+          <w:color w:val="000000"/>
+          <w:sz w:val="20"/>
+          <w:szCs w:val="20"/>
+          <w:lang w:val="es-EC"/>
+        </w:rPr>
+        <w:t>${auxiliar}</w:t>
+      </w:r>
+      <w:r>
+        <w:rPr>
+          <w:rFonts w:ascii="Century Gothic" w:hAnsi="Century Gothic" w:cs="Century Gothic"/>
+          <w:color w:val="000000"/>
+          <w:sz w:val="20"/>
+          <w:szCs w:val="20"/>
+          <w:lang w:val="es-EC"/>
+        </w:rPr>
+        <w:fldChar w:fldCharType="end"/>
       </w:r>
       <w:r>
         <w:rPr>
@@ -1639,6 +1699,7 @@
     <w:lsdException w:name="HTML Sample" w:semiHidden="1" w:unhideWhenUsed="1"/>
     <w:lsdException w:name="HTML Typewriter" w:semiHidden="1" w:unhideWhenUsed="1"/>
     <w:lsdException w:name="HTML Variable" w:semiHidden="1" w:unhideWhenUsed="1"/>
+    <w:lsdException w:name="Normal Table" w:semiHidden="1" w:unhideWhenUsed="1"/>
     <w:lsdException w:name="annotation subject" w:semiHidden="1" w:unhideWhenUsed="1"/>
     <w:lsdException w:name="No List" w:semiHidden="1" w:unhideWhenUsed="1"/>
     <w:lsdException w:name="Outline List 1" w:semiHidden="1" w:unhideWhenUsed="1"/>
@@ -1685,8 +1746,10 @@
     <w:lsdException w:name="Table Subtle 2" w:semiHidden="1" w:unhideWhenUsed="1"/>
     <w:lsdException w:name="Table Web 1" w:semiHidden="1" w:unhideWhenUsed="1"/>
     <w:lsdException w:name="Table Web 2" w:semiHidden="1" w:unhideWhenUsed="1"/>
+    <w:lsdException w:name="Table Web 3" w:semiHidden="1" w:unhideWhenUsed="1"/>
     <w:lsdException w:name="Balloon Text" w:semiHidden="1" w:unhideWhenUsed="1"/>
     <w:lsdException w:name="Table Grid" w:uiPriority="59"/>
+    <w:lsdException w:name="Table Theme" w:semiHidden="1" w:unhideWhenUsed="1"/>
     <w:lsdException w:name="Placeholder Text" w:semiHidden="1"/>
     <w:lsdException w:name="No Spacing" w:uiPriority="1" w:qFormat="1"/>
     <w:lsdException w:name="Light Shading" w:uiPriority="60"/>
@@ -1924,6 +1987,7 @@
   <w:style w:type="character" w:default="1" w:styleId="Fuentedeprrafopredeter">
     <w:name w:val="Default Paragraph Font"/>
     <w:uiPriority w:val="1"/>
+    <w:semiHidden/>
     <w:unhideWhenUsed/>
   </w:style>
   <w:style w:type="table" w:default="1" w:styleId="Tablanormal">

</xml_diff>